<commit_message>
Uploading notebooks for creating, training & testing V1.0 of our Lookout convnet: MediumXception
</commit_message>
<xml_diff>
--- a/Margaret/California Wildfire Detection - Project Proposal.docx
+++ b/Margaret/California Wildfire Detection - Project Proposal.docx
@@ -33,7 +33,7 @@
         <w:t xml:space="preserve">Project Repository: </w:t>
       </w:r>
       <w:r>
-        <w:t>https://github.com/MThorpester/California-Wildfire</w:t>
+        <w:t>https://github.com/MThorpester/Wildfire</w:t>
       </w:r>
       <w:r>
         <w:t>-Detection</w:t>
@@ -1080,6 +1080,11 @@
           <w:ilvl w:val="1"/>
           <w:numId w:val="5"/>
         </w:numPr>
+        <w:rPr>
+          <w:rStyle w:val="Hyperlink"/>
+          <w:color w:val="auto"/>
+          <w:u w:val="none"/>
+        </w:rPr>
       </w:pPr>
       <w:hyperlink r:id="rId9" w:history="1">
         <w:r>
@@ -1092,46 +1097,32 @@
     </w:p>
     <w:p>
       <w:pPr>
-        <w:pStyle w:val="Heading1"/>
-      </w:pPr>
-    </w:p>
-    <w:p>
-      <w:pPr>
-        <w:pStyle w:val="Heading1"/>
-      </w:pPr>
-      <w:r>
-        <w:t>Key Project Milestones</w:t>
-      </w:r>
-    </w:p>
-    <w:p>
-      <w:pPr>
-        <w:pStyle w:val="Heading2"/>
-      </w:pPr>
-      <w:r>
-        <w:t>Phase 1</w:t>
-      </w:r>
-      <w:r>
-        <w:t xml:space="preserve"> – Data Pre-processing &amp; Neural Net Design</w:t>
-      </w:r>
-    </w:p>
-    <w:p>
-      <w:pPr>
-        <w:pStyle w:val="Heading3"/>
-      </w:pPr>
-      <w:r>
-        <w:t>Tasks</w:t>
-      </w:r>
-    </w:p>
-    <w:p>
-      <w:pPr>
         <w:pStyle w:val="ListParagraph"/>
         <w:numPr>
           <w:ilvl w:val="0"/>
           <w:numId w:val="5"/>
         </w:numPr>
-      </w:pPr>
-      <w:r>
-        <w:t>Create Neural Net prototype</w:t>
+        <w:rPr>
+          <w:rStyle w:val="Hyperlink"/>
+          <w:color w:val="000000" w:themeColor="text1"/>
+          <w:u w:val="none"/>
+        </w:rPr>
+      </w:pPr>
+      <w:r>
+        <w:rPr>
+          <w:rStyle w:val="Hyperlink"/>
+          <w:color w:val="000000" w:themeColor="text1"/>
+          <w:u w:val="none"/>
+        </w:rPr>
+        <w:t>LIME</w:t>
+      </w:r>
+      <w:r>
+        <w:rPr>
+          <w:rStyle w:val="Hyperlink"/>
+          <w:color w:val="000000" w:themeColor="text1"/>
+          <w:u w:val="none"/>
+        </w:rPr>
+        <w:t xml:space="preserve"> – tool for explaining classifier</w:t>
       </w:r>
     </w:p>
     <w:p>
@@ -1143,7 +1134,28 @@
         </w:numPr>
       </w:pPr>
       <w:r>
-        <w:t>Manually create small training &amp; validation dataset</w:t>
+        <w:fldChar w:fldCharType="begin"/>
+      </w:r>
+      <w:r>
+        <w:instrText xml:space="preserve"> HYPERLINK "</w:instrText>
+      </w:r>
+      <w:r>
+        <w:instrText>https://github.com/marcotcr/lime</w:instrText>
+      </w:r>
+      <w:r>
+        <w:instrText xml:space="preserve">" </w:instrText>
+      </w:r>
+      <w:r>
+        <w:fldChar w:fldCharType="separate"/>
+      </w:r>
+      <w:r>
+        <w:rPr>
+          <w:rStyle w:val="Hyperlink"/>
+        </w:rPr>
+        <w:t>https://github.com/marcotcr/lime</w:t>
+      </w:r>
+      <w:r>
+        <w:fldChar w:fldCharType="end"/>
       </w:r>
     </w:p>
     <w:p>
@@ -1155,7 +1167,46 @@
         </w:numPr>
       </w:pPr>
       <w:r>
-        <w:t>Prototype architectures and design parameters</w:t>
+        <w:t>https://medium.com/applied-data-science/a-case-for-interpretable-data-science-using-lime-to-reduce-bias-e44f48a95f75</w:t>
+      </w:r>
+    </w:p>
+    <w:p>
+      <w:pPr>
+        <w:pStyle w:val="Heading1"/>
+      </w:pPr>
+      <w:r>
+        <w:t>Key Project Milestones</w:t>
+      </w:r>
+    </w:p>
+    <w:p>
+      <w:pPr>
+        <w:pStyle w:val="Heading2"/>
+      </w:pPr>
+      <w:r>
+        <w:t>Phase 1</w:t>
+      </w:r>
+      <w:r>
+        <w:t xml:space="preserve"> – Data Pre-processing &amp; Neural Net Design</w:t>
+      </w:r>
+    </w:p>
+    <w:p>
+      <w:pPr>
+        <w:pStyle w:val="Heading3"/>
+      </w:pPr>
+      <w:r>
+        <w:t>Tasks</w:t>
+      </w:r>
+    </w:p>
+    <w:p>
+      <w:pPr>
+        <w:pStyle w:val="ListParagraph"/>
+        <w:numPr>
+          <w:ilvl w:val="0"/>
+          <w:numId w:val="5"/>
+        </w:numPr>
+      </w:pPr>
+      <w:r>
+        <w:t>Create Neural Net prototype</w:t>
       </w:r>
     </w:p>
     <w:p>
@@ -1167,6 +1218,30 @@
         </w:numPr>
       </w:pPr>
       <w:r>
+        <w:t>Manually create small training &amp; validation dataset</w:t>
+      </w:r>
+    </w:p>
+    <w:p>
+      <w:pPr>
+        <w:pStyle w:val="ListParagraph"/>
+        <w:numPr>
+          <w:ilvl w:val="1"/>
+          <w:numId w:val="5"/>
+        </w:numPr>
+      </w:pPr>
+      <w:r>
+        <w:t>Prototype architectures and design parameters</w:t>
+      </w:r>
+    </w:p>
+    <w:p>
+      <w:pPr>
+        <w:pStyle w:val="ListParagraph"/>
+        <w:numPr>
+          <w:ilvl w:val="1"/>
+          <w:numId w:val="5"/>
+        </w:numPr>
+      </w:pPr>
+      <w:r>
         <w:t xml:space="preserve">Save prototype model for initial </w:t>
       </w:r>
       <w:proofErr w:type="gramStart"/>
@@ -1416,6 +1491,7 @@
         <w:pStyle w:val="Heading3"/>
       </w:pPr>
       <w:r>
+        <w:lastRenderedPageBreak/>
         <w:t>Deliverables</w:t>
       </w:r>
     </w:p>
@@ -1445,7 +1521,6 @@
         </w:numPr>
       </w:pPr>
       <w:r>
-        <w:lastRenderedPageBreak/>
         <w:t xml:space="preserve">Wildfire Detection page - html, </w:t>
       </w:r>
       <w:proofErr w:type="spellStart"/>
@@ -2960,6 +3035,9 @@
     <w:p/>
     <w:p>
       <w:r>
+        <w:rPr>
+          <w:noProof/>
+        </w:rPr>
         <w:lastRenderedPageBreak/>
         <w:drawing>
           <wp:inline distT="0" distB="0" distL="0" distR="0" wp14:anchorId="63181010" wp14:editId="62206CD9">

</xml_diff>